<commit_message>
function fix to lowercase
</commit_message>
<xml_diff>
--- a/iDataValidator_functions.docx
+++ b/iDataValidator_functions.docx
@@ -6,7 +6,7 @@
       <w:pPr>
         <w:pStyle w:val="Title"/>
         <w:rPr>
-          <w:rFonts w:ascii="Sarabun" w:hAnsi="Sarabun" w:cs="Sarabun" w:hint="cs"/>
+          <w:rFonts w:ascii="Sarabun" w:hAnsi="Sarabun" w:cs="Sarabun"/>
         </w:rPr>
       </w:pPr>
       <w:r>
@@ -18,6 +18,14 @@
     </w:p>
     <w:sdt>
       <w:sdtPr>
+        <w:rPr>
+          <w:rFonts w:asciiTheme="minorHAnsi" w:eastAsiaTheme="minorEastAsia" w:hAnsiTheme="minorHAnsi" w:cstheme="minorBidi"/>
+          <w:b w:val="0"/>
+          <w:bCs w:val="0"/>
+          <w:color w:val="auto"/>
+          <w:sz w:val="22"/>
+          <w:szCs w:val="22"/>
+        </w:rPr>
         <w:id w:val="-734312839"/>
         <w:docPartObj>
           <w:docPartGallery w:val="Table of Contents"/>
@@ -26,11 +34,7 @@
       </w:sdtPr>
       <w:sdtEndPr>
         <w:rPr>
-          <w:rFonts w:asciiTheme="minorHAnsi" w:eastAsiaTheme="minorEastAsia" w:hAnsiTheme="minorHAnsi" w:cstheme="minorBidi"/>
           <w:noProof/>
-          <w:color w:val="auto"/>
-          <w:sz w:val="22"/>
-          <w:szCs w:val="22"/>
         </w:rPr>
       </w:sdtEndPr>
       <w:sdtContent>
@@ -979,7 +983,7 @@
       <w:pPr>
         <w:pStyle w:val="Heading2"/>
         <w:rPr>
-          <w:rFonts w:ascii="Sarabun" w:hAnsi="Sarabun" w:cs="Sarabun" w:hint="cs"/>
+          <w:rFonts w:ascii="Sarabun" w:hAnsi="Sarabun" w:cs="Sarabun"/>
         </w:rPr>
       </w:pPr>
       <w:bookmarkStart w:id="0" w:name="_Toc174498331"/>
@@ -995,7 +999,7 @@
     <w:p>
       <w:pPr>
         <w:rPr>
-          <w:rFonts w:ascii="Sarabun" w:hAnsi="Sarabun" w:cs="Sarabun" w:hint="cs"/>
+          <w:rFonts w:ascii="Sarabun" w:hAnsi="Sarabun" w:cs="Sarabun"/>
         </w:rPr>
       </w:pPr>
       <w:r>
@@ -1008,7 +1012,7 @@
     <w:p>
       <w:pPr>
         <w:rPr>
-          <w:rFonts w:ascii="Sarabun" w:hAnsi="Sarabun" w:cs="Sarabun" w:hint="cs"/>
+          <w:rFonts w:ascii="Sarabun" w:hAnsi="Sarabun" w:cs="Sarabun"/>
         </w:rPr>
       </w:pPr>
       <w:r>
@@ -1027,7 +1031,7 @@
           <w:numId w:val="11"/>
         </w:numPr>
         <w:rPr>
-          <w:rFonts w:ascii="Sarabun" w:hAnsi="Sarabun" w:cs="Sarabun" w:hint="cs"/>
+          <w:rFonts w:ascii="Sarabun" w:hAnsi="Sarabun" w:cs="Sarabun"/>
         </w:rPr>
       </w:pPr>
       <w:r>
@@ -1045,7 +1049,7 @@
           <w:numId w:val="11"/>
         </w:numPr>
         <w:rPr>
-          <w:rFonts w:ascii="Sarabun" w:hAnsi="Sarabun" w:cs="Sarabun" w:hint="cs"/>
+          <w:rFonts w:ascii="Sarabun" w:hAnsi="Sarabun" w:cs="Sarabun"/>
         </w:rPr>
       </w:pPr>
       <w:r>
@@ -1063,7 +1067,7 @@
           <w:numId w:val="11"/>
         </w:numPr>
         <w:rPr>
-          <w:rFonts w:ascii="Sarabun" w:hAnsi="Sarabun" w:cs="Sarabun" w:hint="cs"/>
+          <w:rFonts w:ascii="Sarabun" w:hAnsi="Sarabun" w:cs="Sarabun"/>
         </w:rPr>
       </w:pPr>
       <w:r>
@@ -1095,7 +1099,7 @@
           <w:numId w:val="11"/>
         </w:numPr>
         <w:rPr>
-          <w:rFonts w:ascii="Sarabun" w:hAnsi="Sarabun" w:cs="Sarabun" w:hint="cs"/>
+          <w:rFonts w:ascii="Sarabun" w:hAnsi="Sarabun" w:cs="Sarabun"/>
         </w:rPr>
       </w:pPr>
       <w:r>
@@ -1113,7 +1117,7 @@
           <w:numId w:val="11"/>
         </w:numPr>
         <w:rPr>
-          <w:rFonts w:ascii="Sarabun" w:hAnsi="Sarabun" w:cs="Sarabun" w:hint="cs"/>
+          <w:rFonts w:ascii="Sarabun" w:hAnsi="Sarabun" w:cs="Sarabun"/>
         </w:rPr>
       </w:pPr>
       <w:r>
@@ -1131,7 +1135,7 @@
           <w:numId w:val="11"/>
         </w:numPr>
         <w:rPr>
-          <w:rFonts w:ascii="Sarabun" w:hAnsi="Sarabun" w:cs="Sarabun" w:hint="cs"/>
+          <w:rFonts w:ascii="Sarabun" w:hAnsi="Sarabun" w:cs="Sarabun"/>
         </w:rPr>
       </w:pPr>
       <w:r>
@@ -1149,7 +1153,7 @@
           <w:numId w:val="11"/>
         </w:numPr>
         <w:rPr>
-          <w:rFonts w:ascii="Sarabun" w:hAnsi="Sarabun" w:cs="Sarabun" w:hint="cs"/>
+          <w:rFonts w:ascii="Sarabun" w:hAnsi="Sarabun" w:cs="Sarabun"/>
         </w:rPr>
       </w:pPr>
       <w:r>
@@ -1167,7 +1171,7 @@
           <w:numId w:val="11"/>
         </w:numPr>
         <w:rPr>
-          <w:rFonts w:ascii="Sarabun" w:hAnsi="Sarabun" w:cs="Sarabun" w:hint="cs"/>
+          <w:rFonts w:ascii="Sarabun" w:hAnsi="Sarabun" w:cs="Sarabun"/>
         </w:rPr>
       </w:pPr>
       <w:r>
@@ -1185,7 +1189,7 @@
           <w:numId w:val="11"/>
         </w:numPr>
         <w:rPr>
-          <w:rFonts w:ascii="Sarabun" w:hAnsi="Sarabun" w:cs="Sarabun" w:hint="cs"/>
+          <w:rFonts w:ascii="Sarabun" w:hAnsi="Sarabun" w:cs="Sarabun"/>
         </w:rPr>
       </w:pPr>
       <w:r>
@@ -1210,7 +1214,7 @@
           <w:numId w:val="11"/>
         </w:numPr>
         <w:rPr>
-          <w:rFonts w:ascii="Sarabun" w:hAnsi="Sarabun" w:cs="Sarabun" w:hint="cs"/>
+          <w:rFonts w:ascii="Sarabun" w:hAnsi="Sarabun" w:cs="Sarabun"/>
         </w:rPr>
       </w:pPr>
       <w:r>
@@ -1228,7 +1232,7 @@
           <w:numId w:val="11"/>
         </w:numPr>
         <w:rPr>
-          <w:rFonts w:ascii="Sarabun" w:hAnsi="Sarabun" w:cs="Sarabun" w:hint="cs"/>
+          <w:rFonts w:ascii="Sarabun" w:hAnsi="Sarabun" w:cs="Sarabun"/>
         </w:rPr>
       </w:pPr>
       <w:r>
@@ -1246,7 +1250,7 @@
           <w:numId w:val="11"/>
         </w:numPr>
         <w:rPr>
-          <w:rFonts w:ascii="Sarabun" w:hAnsi="Sarabun" w:cs="Sarabun" w:hint="cs"/>
+          <w:rFonts w:ascii="Sarabun" w:hAnsi="Sarabun" w:cs="Sarabun"/>
         </w:rPr>
       </w:pPr>
       <w:r>
@@ -1264,7 +1268,7 @@
           <w:numId w:val="11"/>
         </w:numPr>
         <w:rPr>
-          <w:rFonts w:ascii="Sarabun" w:hAnsi="Sarabun" w:cs="Sarabun" w:hint="cs"/>
+          <w:rFonts w:ascii="Sarabun" w:hAnsi="Sarabun" w:cs="Sarabun"/>
         </w:rPr>
       </w:pPr>
       <w:r>
@@ -1282,7 +1286,7 @@
           <w:numId w:val="11"/>
         </w:numPr>
         <w:rPr>
-          <w:rFonts w:ascii="Sarabun" w:hAnsi="Sarabun" w:cs="Sarabun" w:hint="cs"/>
+          <w:rFonts w:ascii="Sarabun" w:hAnsi="Sarabun" w:cs="Sarabun"/>
         </w:rPr>
       </w:pPr>
       <w:r>
@@ -1300,7 +1304,7 @@
           <w:numId w:val="11"/>
         </w:numPr>
         <w:rPr>
-          <w:rFonts w:ascii="Sarabun" w:hAnsi="Sarabun" w:cs="Sarabun" w:hint="cs"/>
+          <w:rFonts w:ascii="Sarabun" w:hAnsi="Sarabun" w:cs="Sarabun"/>
         </w:rPr>
       </w:pPr>
       <w:r>
@@ -1324,7 +1328,7 @@
           <w:numId w:val="11"/>
         </w:numPr>
         <w:rPr>
-          <w:rFonts w:ascii="Sarabun" w:hAnsi="Sarabun" w:cs="Sarabun" w:hint="cs"/>
+          <w:rFonts w:ascii="Sarabun" w:hAnsi="Sarabun" w:cs="Sarabun"/>
         </w:rPr>
       </w:pPr>
       <w:r>
@@ -1337,14 +1341,14 @@
     <w:p>
       <w:pPr>
         <w:rPr>
-          <w:rFonts w:ascii="Sarabun" w:hAnsi="Sarabun" w:cs="Sarabun" w:hint="cs"/>
-        </w:rPr>
-      </w:pPr>
-    </w:p>
-    <w:p>
-      <w:pPr>
-        <w:rPr>
-          <w:rFonts w:ascii="Sarabun" w:hAnsi="Sarabun" w:cs="Sarabun" w:hint="cs"/>
+          <w:rFonts w:ascii="Sarabun" w:hAnsi="Sarabun" w:cs="Sarabun"/>
+        </w:rPr>
+      </w:pPr>
+    </w:p>
+    <w:p>
+      <w:pPr>
+        <w:rPr>
+          <w:rFonts w:ascii="Sarabun" w:hAnsi="Sarabun" w:cs="Sarabun"/>
         </w:rPr>
       </w:pPr>
       <w:r>
@@ -1357,21 +1361,21 @@
     <w:p>
       <w:pPr>
         <w:rPr>
-          <w:rFonts w:ascii="Sarabun" w:hAnsi="Sarabun" w:cs="Sarabun" w:hint="cs"/>
-        </w:rPr>
-      </w:pPr>
-    </w:p>
-    <w:p>
-      <w:pPr>
-        <w:rPr>
-          <w:rFonts w:ascii="Sarabun" w:hAnsi="Sarabun" w:cs="Sarabun"/>
-        </w:rPr>
-      </w:pPr>
-    </w:p>
-    <w:p>
-      <w:pPr>
-        <w:rPr>
-          <w:rFonts w:ascii="Sarabun" w:hAnsi="Sarabun" w:cs="Sarabun" w:hint="cs"/>
+          <w:rFonts w:ascii="Sarabun" w:hAnsi="Sarabun" w:cs="Sarabun"/>
+        </w:rPr>
+      </w:pPr>
+    </w:p>
+    <w:p>
+      <w:pPr>
+        <w:rPr>
+          <w:rFonts w:ascii="Sarabun" w:hAnsi="Sarabun" w:cs="Sarabun"/>
+        </w:rPr>
+      </w:pPr>
+    </w:p>
+    <w:p>
+      <w:pPr>
+        <w:rPr>
+          <w:rFonts w:ascii="Sarabun" w:hAnsi="Sarabun" w:cs="Sarabun"/>
         </w:rPr>
       </w:pPr>
       <w:r>
@@ -1384,14 +1388,14 @@
     <w:p>
       <w:pPr>
         <w:rPr>
-          <w:rFonts w:ascii="Sarabun" w:hAnsi="Sarabun" w:cs="Sarabun" w:hint="cs"/>
-        </w:rPr>
-      </w:pPr>
-    </w:p>
-    <w:p>
-      <w:pPr>
-        <w:rPr>
-          <w:rFonts w:ascii="Sarabun" w:hAnsi="Sarabun" w:cs="Sarabun" w:hint="cs"/>
+          <w:rFonts w:ascii="Sarabun" w:hAnsi="Sarabun" w:cs="Sarabun"/>
+        </w:rPr>
+      </w:pPr>
+    </w:p>
+    <w:p>
+      <w:pPr>
+        <w:rPr>
+          <w:rFonts w:ascii="Sarabun" w:hAnsi="Sarabun" w:cs="Sarabun"/>
           <w:i/>
           <w:iCs/>
           <w:color w:val="984806" w:themeColor="accent6" w:themeShade="80"/>
@@ -1411,7 +1415,7 @@
     <w:p>
       <w:pPr>
         <w:rPr>
-          <w:rFonts w:ascii="Sarabun" w:hAnsi="Sarabun" w:cs="Sarabun" w:hint="cs"/>
+          <w:rFonts w:ascii="Sarabun" w:hAnsi="Sarabun" w:cs="Sarabun"/>
           <w:i/>
           <w:iCs/>
           <w:color w:val="C00000"/>
@@ -1431,7 +1435,7 @@
       <w:pPr>
         <w:ind w:left="720"/>
         <w:rPr>
-          <w:rFonts w:ascii="Sarabun" w:hAnsi="Sarabun" w:cs="Sarabun" w:hint="cs"/>
+          <w:rFonts w:ascii="Sarabun" w:hAnsi="Sarabun" w:cs="Sarabun"/>
           <w:i/>
           <w:iCs/>
           <w:color w:val="C00000"/>
@@ -1451,7 +1455,7 @@
       <w:pPr>
         <w:ind w:left="720"/>
         <w:rPr>
-          <w:rFonts w:ascii="Sarabun" w:hAnsi="Sarabun" w:cs="Sarabun" w:hint="cs"/>
+          <w:rFonts w:ascii="Sarabun" w:hAnsi="Sarabun" w:cs="Sarabun"/>
           <w:i/>
           <w:iCs/>
           <w:color w:val="C00000"/>
@@ -1491,7 +1495,7 @@
       <w:pPr>
         <w:ind w:left="720"/>
         <w:rPr>
-          <w:rFonts w:ascii="Sarabun" w:hAnsi="Sarabun" w:cs="Sarabun" w:hint="cs"/>
+          <w:rFonts w:ascii="Sarabun" w:hAnsi="Sarabun" w:cs="Sarabun"/>
           <w:i/>
           <w:iCs/>
           <w:color w:val="C00000"/>
@@ -1531,7 +1535,7 @@
       <w:pPr>
         <w:ind w:left="720"/>
         <w:rPr>
-          <w:rFonts w:ascii="Sarabun" w:hAnsi="Sarabun" w:cs="Sarabun" w:hint="cs"/>
+          <w:rFonts w:ascii="Sarabun" w:hAnsi="Sarabun" w:cs="Sarabun"/>
           <w:i/>
           <w:iCs/>
           <w:color w:val="C00000"/>
@@ -1550,7 +1554,7 @@
     <w:p>
       <w:pPr>
         <w:rPr>
-          <w:rFonts w:ascii="Sarabun" w:hAnsi="Sarabun" w:cs="Sarabun" w:hint="cs"/>
+          <w:rFonts w:ascii="Sarabun" w:hAnsi="Sarabun" w:cs="Sarabun"/>
           <w:i/>
           <w:iCs/>
           <w:color w:val="984806" w:themeColor="accent6" w:themeShade="80"/>
@@ -1560,7 +1564,7 @@
     <w:p>
       <w:pPr>
         <w:rPr>
-          <w:rFonts w:ascii="Sarabun" w:hAnsi="Sarabun" w:cs="Sarabun" w:hint="cs"/>
+          <w:rFonts w:ascii="Sarabun" w:hAnsi="Sarabun" w:cs="Sarabun"/>
           <w:i/>
           <w:iCs/>
           <w:color w:val="984806" w:themeColor="accent6" w:themeShade="80"/>
@@ -1579,7 +1583,7 @@
     <w:p>
       <w:pPr>
         <w:rPr>
-          <w:rFonts w:ascii="Sarabun" w:hAnsi="Sarabun" w:cs="Sarabun" w:hint="cs"/>
+          <w:rFonts w:ascii="Sarabun" w:hAnsi="Sarabun" w:cs="Sarabun"/>
           <w:i/>
           <w:iCs/>
           <w:color w:val="C00000"/>
@@ -1618,7 +1622,7 @@
     <w:p>
       <w:pPr>
         <w:rPr>
-          <w:rFonts w:ascii="Sarabun" w:hAnsi="Sarabun" w:cs="Sarabun" w:hint="cs"/>
+          <w:rFonts w:ascii="Sarabun" w:hAnsi="Sarabun" w:cs="Sarabun"/>
           <w:i/>
           <w:iCs/>
           <w:color w:val="984806" w:themeColor="accent6" w:themeShade="80"/>
@@ -1628,7 +1632,7 @@
     <w:p>
       <w:pPr>
         <w:rPr>
-          <w:rFonts w:ascii="Sarabun" w:hAnsi="Sarabun" w:cs="Sarabun" w:hint="cs"/>
+          <w:rFonts w:ascii="Sarabun" w:hAnsi="Sarabun" w:cs="Sarabun"/>
           <w:i/>
           <w:iCs/>
           <w:color w:val="984806" w:themeColor="accent6" w:themeShade="80"/>
@@ -1723,7 +1727,7 @@
     <w:p>
       <w:pPr>
         <w:rPr>
-          <w:rFonts w:ascii="Sarabun" w:hAnsi="Sarabun" w:cs="Sarabun" w:hint="cs"/>
+          <w:rFonts w:ascii="Sarabun" w:hAnsi="Sarabun" w:cs="Sarabun"/>
         </w:rPr>
       </w:pPr>
       <w:r>
@@ -1748,7 +1752,7 @@
     <w:p>
       <w:pPr>
         <w:rPr>
-          <w:rFonts w:ascii="Sarabun" w:hAnsi="Sarabun" w:cs="Sarabun" w:hint="cs"/>
+          <w:rFonts w:ascii="Sarabun" w:hAnsi="Sarabun" w:cs="Sarabun"/>
         </w:rPr>
       </w:pPr>
       <w:r>
@@ -1767,7 +1771,7 @@
           <w:numId w:val="10"/>
         </w:numPr>
         <w:rPr>
-          <w:rFonts w:ascii="Sarabun" w:hAnsi="Sarabun" w:cs="Sarabun" w:hint="cs"/>
+          <w:rFonts w:ascii="Sarabun" w:hAnsi="Sarabun" w:cs="Sarabun"/>
         </w:rPr>
       </w:pPr>
       <w:proofErr w:type="spellStart"/>
@@ -1793,7 +1797,7 @@
           <w:numId w:val="10"/>
         </w:numPr>
         <w:rPr>
-          <w:rFonts w:ascii="Sarabun" w:hAnsi="Sarabun" w:cs="Sarabun" w:hint="cs"/>
+          <w:rFonts w:ascii="Sarabun" w:hAnsi="Sarabun" w:cs="Sarabun"/>
         </w:rPr>
       </w:pPr>
       <w:proofErr w:type="spellStart"/>
@@ -1819,7 +1823,7 @@
           <w:numId w:val="10"/>
         </w:numPr>
         <w:rPr>
-          <w:rFonts w:ascii="Sarabun" w:hAnsi="Sarabun" w:cs="Sarabun" w:hint="cs"/>
+          <w:rFonts w:ascii="Sarabun" w:hAnsi="Sarabun" w:cs="Sarabun"/>
         </w:rPr>
       </w:pPr>
       <w:proofErr w:type="spellStart"/>
@@ -1845,7 +1849,7 @@
           <w:numId w:val="10"/>
         </w:numPr>
         <w:rPr>
-          <w:rFonts w:ascii="Sarabun" w:hAnsi="Sarabun" w:cs="Sarabun" w:hint="cs"/>
+          <w:rFonts w:ascii="Sarabun" w:hAnsi="Sarabun" w:cs="Sarabun"/>
         </w:rPr>
       </w:pPr>
       <w:proofErr w:type="spellStart"/>
@@ -1887,7 +1891,7 @@
           <w:numId w:val="10"/>
         </w:numPr>
         <w:rPr>
-          <w:rFonts w:ascii="Sarabun" w:hAnsi="Sarabun" w:cs="Sarabun" w:hint="cs"/>
+          <w:rFonts w:ascii="Sarabun" w:hAnsi="Sarabun" w:cs="Sarabun"/>
         </w:rPr>
       </w:pPr>
       <w:r>
@@ -1905,7 +1909,7 @@
           <w:numId w:val="10"/>
         </w:numPr>
         <w:rPr>
-          <w:rFonts w:ascii="Sarabun" w:hAnsi="Sarabun" w:cs="Sarabun" w:hint="cs"/>
+          <w:rFonts w:ascii="Sarabun" w:hAnsi="Sarabun" w:cs="Sarabun"/>
         </w:rPr>
       </w:pPr>
       <w:proofErr w:type="spellStart"/>
@@ -1931,7 +1935,7 @@
           <w:numId w:val="10"/>
         </w:numPr>
         <w:rPr>
-          <w:rFonts w:ascii="Sarabun" w:hAnsi="Sarabun" w:cs="Sarabun" w:hint="cs"/>
+          <w:rFonts w:ascii="Sarabun" w:hAnsi="Sarabun" w:cs="Sarabun"/>
         </w:rPr>
       </w:pPr>
       <w:proofErr w:type="spellStart"/>
@@ -1957,7 +1961,7 @@
           <w:numId w:val="10"/>
         </w:numPr>
         <w:rPr>
-          <w:rFonts w:ascii="Sarabun" w:hAnsi="Sarabun" w:cs="Sarabun" w:hint="cs"/>
+          <w:rFonts w:ascii="Sarabun" w:hAnsi="Sarabun" w:cs="Sarabun"/>
         </w:rPr>
       </w:pPr>
       <w:proofErr w:type="spellStart"/>
@@ -1997,7 +2001,7 @@
           <w:numId w:val="10"/>
         </w:numPr>
         <w:rPr>
-          <w:rFonts w:ascii="Sarabun" w:hAnsi="Sarabun" w:cs="Sarabun" w:hint="cs"/>
+          <w:rFonts w:ascii="Sarabun" w:hAnsi="Sarabun" w:cs="Sarabun"/>
         </w:rPr>
       </w:pPr>
       <w:proofErr w:type="spellStart"/>
@@ -2023,7 +2027,7 @@
           <w:numId w:val="10"/>
         </w:numPr>
         <w:rPr>
-          <w:rFonts w:ascii="Sarabun" w:hAnsi="Sarabun" w:cs="Sarabun" w:hint="cs"/>
+          <w:rFonts w:ascii="Sarabun" w:hAnsi="Sarabun" w:cs="Sarabun"/>
           <w:bCs/>
         </w:rPr>
       </w:pPr>
@@ -2043,7 +2047,7 @@
           <w:numId w:val="10"/>
         </w:numPr>
         <w:rPr>
-          <w:rFonts w:ascii="Sarabun" w:hAnsi="Sarabun" w:cs="Sarabun" w:hint="cs"/>
+          <w:rFonts w:ascii="Sarabun" w:hAnsi="Sarabun" w:cs="Sarabun"/>
         </w:rPr>
       </w:pPr>
       <w:proofErr w:type="spellStart"/>
@@ -2069,7 +2073,7 @@
           <w:numId w:val="10"/>
         </w:numPr>
         <w:rPr>
-          <w:rFonts w:ascii="Sarabun" w:hAnsi="Sarabun" w:cs="Sarabun" w:hint="cs"/>
+          <w:rFonts w:ascii="Sarabun" w:hAnsi="Sarabun" w:cs="Sarabun"/>
         </w:rPr>
       </w:pPr>
       <w:proofErr w:type="spellStart"/>
@@ -2095,7 +2099,7 @@
           <w:numId w:val="10"/>
         </w:numPr>
         <w:rPr>
-          <w:rFonts w:ascii="Sarabun" w:hAnsi="Sarabun" w:cs="Sarabun" w:hint="cs"/>
+          <w:rFonts w:ascii="Sarabun" w:hAnsi="Sarabun" w:cs="Sarabun"/>
         </w:rPr>
       </w:pPr>
       <w:proofErr w:type="spellStart"/>
@@ -2121,7 +2125,7 @@
           <w:numId w:val="10"/>
         </w:numPr>
         <w:rPr>
-          <w:rFonts w:ascii="Sarabun" w:hAnsi="Sarabun" w:cs="Sarabun" w:hint="cs"/>
+          <w:rFonts w:ascii="Sarabun" w:hAnsi="Sarabun" w:cs="Sarabun"/>
         </w:rPr>
       </w:pPr>
       <w:proofErr w:type="spellStart"/>
@@ -2147,7 +2151,7 @@
           <w:numId w:val="10"/>
         </w:numPr>
         <w:rPr>
-          <w:rFonts w:ascii="Sarabun" w:hAnsi="Sarabun" w:cs="Sarabun" w:hint="cs"/>
+          <w:rFonts w:ascii="Sarabun" w:hAnsi="Sarabun" w:cs="Sarabun"/>
         </w:rPr>
       </w:pPr>
       <w:proofErr w:type="spellStart"/>
@@ -2173,7 +2177,7 @@
           <w:numId w:val="10"/>
         </w:numPr>
         <w:rPr>
-          <w:rFonts w:ascii="Sarabun" w:hAnsi="Sarabun" w:cs="Sarabun" w:hint="cs"/>
+          <w:rFonts w:ascii="Sarabun" w:hAnsi="Sarabun" w:cs="Sarabun"/>
         </w:rPr>
       </w:pPr>
       <w:r>
@@ -2197,7 +2201,7 @@
           <w:numId w:val="10"/>
         </w:numPr>
         <w:rPr>
-          <w:rFonts w:ascii="Sarabun" w:hAnsi="Sarabun" w:cs="Sarabun" w:hint="cs"/>
+          <w:rFonts w:ascii="Sarabun" w:hAnsi="Sarabun" w:cs="Sarabun"/>
         </w:rPr>
       </w:pPr>
       <w:proofErr w:type="spellStart"/>
@@ -2218,21 +2222,21 @@
     <w:p>
       <w:pPr>
         <w:rPr>
-          <w:rFonts w:ascii="Sarabun" w:hAnsi="Sarabun" w:cs="Sarabun" w:hint="cs"/>
-        </w:rPr>
-      </w:pPr>
-    </w:p>
-    <w:p>
-      <w:pPr>
-        <w:rPr>
-          <w:rFonts w:ascii="Sarabun" w:hAnsi="Sarabun" w:cs="Sarabun" w:hint="cs"/>
-        </w:rPr>
-      </w:pPr>
-    </w:p>
-    <w:p>
-      <w:pPr>
-        <w:rPr>
-          <w:rFonts w:ascii="Sarabun" w:hAnsi="Sarabun" w:cs="Sarabun" w:hint="cs"/>
+          <w:rFonts w:ascii="Sarabun" w:hAnsi="Sarabun" w:cs="Sarabun"/>
+        </w:rPr>
+      </w:pPr>
+    </w:p>
+    <w:p>
+      <w:pPr>
+        <w:rPr>
+          <w:rFonts w:ascii="Sarabun" w:hAnsi="Sarabun" w:cs="Sarabun"/>
+        </w:rPr>
+      </w:pPr>
+    </w:p>
+    <w:p>
+      <w:pPr>
+        <w:rPr>
+          <w:rFonts w:ascii="Sarabun" w:hAnsi="Sarabun" w:cs="Sarabun"/>
         </w:rPr>
       </w:pPr>
     </w:p>
@@ -2274,7 +2278,7 @@
     <w:p>
       <w:pPr>
         <w:rPr>
-          <w:rFonts w:ascii="Sarabun" w:hAnsi="Sarabun" w:cs="Sarabun" w:hint="cs"/>
+          <w:rFonts w:ascii="Sarabun" w:hAnsi="Sarabun" w:cs="Sarabun"/>
           <w:bCs/>
         </w:rPr>
       </w:pPr>
@@ -2289,14 +2293,14 @@
     <w:p>
       <w:pPr>
         <w:rPr>
-          <w:rFonts w:ascii="Sarabun" w:hAnsi="Sarabun" w:cs="Sarabun" w:hint="cs"/>
-        </w:rPr>
-      </w:pPr>
-    </w:p>
-    <w:p>
-      <w:pPr>
-        <w:rPr>
-          <w:rFonts w:ascii="Sarabun" w:hAnsi="Sarabun" w:cs="Sarabun" w:hint="cs"/>
+          <w:rFonts w:ascii="Sarabun" w:hAnsi="Sarabun" w:cs="Sarabun"/>
+        </w:rPr>
+      </w:pPr>
+    </w:p>
+    <w:p>
+      <w:pPr>
+        <w:rPr>
+          <w:rFonts w:ascii="Sarabun" w:hAnsi="Sarabun" w:cs="Sarabun"/>
         </w:rPr>
       </w:pPr>
       <w:r>
@@ -2315,7 +2319,7 @@
           <w:numId w:val="12"/>
         </w:numPr>
         <w:rPr>
-          <w:rFonts w:ascii="Sarabun" w:hAnsi="Sarabun" w:cs="Sarabun" w:hint="cs"/>
+          <w:rFonts w:ascii="Sarabun" w:hAnsi="Sarabun" w:cs="Sarabun"/>
         </w:rPr>
       </w:pPr>
       <w:r>
@@ -2347,7 +2351,7 @@
           <w:numId w:val="12"/>
         </w:numPr>
         <w:rPr>
-          <w:rFonts w:ascii="Sarabun" w:hAnsi="Sarabun" w:cs="Sarabun" w:hint="cs"/>
+          <w:rFonts w:ascii="Sarabun" w:hAnsi="Sarabun" w:cs="Sarabun"/>
         </w:rPr>
       </w:pPr>
       <w:r>
@@ -2379,7 +2383,7 @@
           <w:numId w:val="12"/>
         </w:numPr>
         <w:rPr>
-          <w:rFonts w:ascii="Sarabun" w:hAnsi="Sarabun" w:cs="Sarabun" w:hint="cs"/>
+          <w:rFonts w:ascii="Sarabun" w:hAnsi="Sarabun" w:cs="Sarabun"/>
         </w:rPr>
       </w:pPr>
       <w:r>
@@ -2411,7 +2415,7 @@
           <w:numId w:val="12"/>
         </w:numPr>
         <w:rPr>
-          <w:rFonts w:ascii="Sarabun" w:hAnsi="Sarabun" w:cs="Sarabun" w:hint="cs"/>
+          <w:rFonts w:ascii="Sarabun" w:hAnsi="Sarabun" w:cs="Sarabun"/>
         </w:rPr>
       </w:pPr>
       <w:r>
@@ -2429,7 +2433,7 @@
           <w:numId w:val="12"/>
         </w:numPr>
         <w:rPr>
-          <w:rFonts w:ascii="Sarabun" w:hAnsi="Sarabun" w:cs="Sarabun" w:hint="cs"/>
+          <w:rFonts w:ascii="Sarabun" w:hAnsi="Sarabun" w:cs="Sarabun"/>
         </w:rPr>
       </w:pPr>
       <w:r>
@@ -2447,7 +2451,7 @@
           <w:numId w:val="12"/>
         </w:numPr>
         <w:rPr>
-          <w:rFonts w:ascii="Sarabun" w:hAnsi="Sarabun" w:cs="Sarabun" w:hint="cs"/>
+          <w:rFonts w:ascii="Sarabun" w:hAnsi="Sarabun" w:cs="Sarabun"/>
         </w:rPr>
       </w:pPr>
       <w:r>
@@ -2465,7 +2469,7 @@
           <w:numId w:val="12"/>
         </w:numPr>
         <w:rPr>
-          <w:rFonts w:ascii="Sarabun" w:hAnsi="Sarabun" w:cs="Sarabun" w:hint="cs"/>
+          <w:rFonts w:ascii="Sarabun" w:hAnsi="Sarabun" w:cs="Sarabun"/>
         </w:rPr>
       </w:pPr>
       <w:r>
@@ -2484,14 +2488,14 @@
     <w:p>
       <w:pPr>
         <w:rPr>
-          <w:rFonts w:ascii="Sarabun" w:hAnsi="Sarabun" w:cs="Sarabun" w:hint="cs"/>
-        </w:rPr>
-      </w:pPr>
-    </w:p>
-    <w:p>
-      <w:pPr>
-        <w:rPr>
-          <w:rFonts w:ascii="Sarabun" w:hAnsi="Sarabun" w:cs="Sarabun" w:hint="cs"/>
+          <w:rFonts w:ascii="Sarabun" w:hAnsi="Sarabun" w:cs="Sarabun"/>
+        </w:rPr>
+      </w:pPr>
+    </w:p>
+    <w:p>
+      <w:pPr>
+        <w:rPr>
+          <w:rFonts w:ascii="Sarabun" w:hAnsi="Sarabun" w:cs="Sarabun"/>
           <w:b/>
           <w:bCs/>
         </w:rPr>
@@ -2513,7 +2517,7 @@
           <w:numId w:val="15"/>
         </w:numPr>
         <w:rPr>
-          <w:rFonts w:ascii="Sarabun" w:hAnsi="Sarabun" w:cs="Sarabun" w:hint="cs"/>
+          <w:rFonts w:ascii="Sarabun" w:hAnsi="Sarabun" w:cs="Sarabun"/>
         </w:rPr>
       </w:pPr>
       <w:proofErr w:type="gramStart"/>
@@ -2534,7 +2538,7 @@
     <w:p>
       <w:pPr>
         <w:rPr>
-          <w:rFonts w:ascii="Sarabun" w:hAnsi="Sarabun" w:cs="Sarabun" w:hint="cs"/>
+          <w:rFonts w:ascii="Sarabun" w:hAnsi="Sarabun" w:cs="Sarabun"/>
         </w:rPr>
       </w:pPr>
     </w:p>
@@ -2556,7 +2560,7 @@
       <w:pPr>
         <w:pStyle w:val="Heading2"/>
         <w:rPr>
-          <w:rFonts w:ascii="Sarabun" w:hAnsi="Sarabun" w:cs="Sarabun" w:hint="cs"/>
+          <w:rFonts w:ascii="Sarabun" w:hAnsi="Sarabun" w:cs="Sarabun"/>
         </w:rPr>
       </w:pPr>
       <w:bookmarkStart w:id="3" w:name="_Toc174498334"/>
@@ -2574,14 +2578,14 @@
     <w:p>
       <w:pPr>
         <w:rPr>
-          <w:rFonts w:ascii="Sarabun" w:hAnsi="Sarabun" w:cs="Sarabun" w:hint="cs"/>
-        </w:rPr>
-      </w:pPr>
-    </w:p>
-    <w:p>
-      <w:pPr>
-        <w:rPr>
-          <w:rFonts w:ascii="Sarabun" w:hAnsi="Sarabun" w:cs="Sarabun" w:hint="cs"/>
+          <w:rFonts w:ascii="Sarabun" w:hAnsi="Sarabun" w:cs="Sarabun"/>
+        </w:rPr>
+      </w:pPr>
+    </w:p>
+    <w:p>
+      <w:pPr>
+        <w:rPr>
+          <w:rFonts w:ascii="Sarabun" w:hAnsi="Sarabun" w:cs="Sarabun"/>
         </w:rPr>
       </w:pPr>
       <w:r>
@@ -2608,14 +2612,14 @@
     <w:p>
       <w:pPr>
         <w:rPr>
-          <w:rFonts w:ascii="Sarabun" w:hAnsi="Sarabun" w:cs="Sarabun" w:hint="cs"/>
-        </w:rPr>
-      </w:pPr>
-    </w:p>
-    <w:p>
-      <w:pPr>
-        <w:rPr>
-          <w:rFonts w:ascii="Sarabun" w:hAnsi="Sarabun" w:cs="Sarabun" w:hint="cs"/>
+          <w:rFonts w:ascii="Sarabun" w:hAnsi="Sarabun" w:cs="Sarabun"/>
+        </w:rPr>
+      </w:pPr>
+    </w:p>
+    <w:p>
+      <w:pPr>
+        <w:rPr>
+          <w:rFonts w:ascii="Sarabun" w:hAnsi="Sarabun" w:cs="Sarabun"/>
         </w:rPr>
       </w:pPr>
       <w:r>
@@ -2652,7 +2656,7 @@
           <w:numId w:val="13"/>
         </w:numPr>
         <w:rPr>
-          <w:rFonts w:ascii="Sarabun" w:hAnsi="Sarabun" w:cs="Sarabun" w:hint="cs"/>
+          <w:rFonts w:ascii="Sarabun" w:hAnsi="Sarabun" w:cs="Sarabun"/>
         </w:rPr>
       </w:pPr>
       <w:r>
@@ -2671,7 +2675,7 @@
     <w:p>
       <w:pPr>
         <w:rPr>
-          <w:rFonts w:ascii="Sarabun" w:hAnsi="Sarabun" w:cs="Sarabun" w:hint="cs"/>
+          <w:rFonts w:ascii="Sarabun" w:hAnsi="Sarabun" w:cs="Sarabun"/>
           <w:b/>
           <w:bCs/>
         </w:rPr>
@@ -2693,7 +2697,7 @@
           <w:numId w:val="13"/>
         </w:numPr>
         <w:rPr>
-          <w:rFonts w:ascii="Sarabun" w:hAnsi="Sarabun" w:cs="Sarabun" w:hint="cs"/>
+          <w:rFonts w:ascii="Sarabun" w:hAnsi="Sarabun" w:cs="Sarabun"/>
         </w:rPr>
       </w:pPr>
       <w:r>
@@ -2711,7 +2715,7 @@
           <w:numId w:val="13"/>
         </w:numPr>
         <w:rPr>
-          <w:rFonts w:ascii="Sarabun" w:hAnsi="Sarabun" w:cs="Sarabun" w:hint="cs"/>
+          <w:rFonts w:ascii="Sarabun" w:hAnsi="Sarabun" w:cs="Sarabun"/>
         </w:rPr>
       </w:pPr>
       <w:r>
@@ -2751,7 +2755,7 @@
       <w:pPr>
         <w:pStyle w:val="Heading2"/>
         <w:rPr>
-          <w:rFonts w:ascii="Sarabun" w:hAnsi="Sarabun" w:cs="Sarabun" w:hint="cs"/>
+          <w:rFonts w:ascii="Sarabun" w:hAnsi="Sarabun" w:cs="Sarabun"/>
         </w:rPr>
       </w:pPr>
       <w:bookmarkStart w:id="4" w:name="_Toc174498335"/>
@@ -2768,14 +2772,14 @@
     <w:p>
       <w:pPr>
         <w:rPr>
-          <w:rFonts w:ascii="Sarabun" w:hAnsi="Sarabun" w:cs="Sarabun" w:hint="cs"/>
-        </w:rPr>
-      </w:pPr>
-    </w:p>
-    <w:p>
-      <w:pPr>
-        <w:rPr>
-          <w:rFonts w:ascii="Sarabun" w:hAnsi="Sarabun" w:cs="Sarabun" w:hint="cs"/>
+          <w:rFonts w:ascii="Sarabun" w:hAnsi="Sarabun" w:cs="Sarabun"/>
+        </w:rPr>
+      </w:pPr>
+    </w:p>
+    <w:p>
+      <w:pPr>
+        <w:rPr>
+          <w:rFonts w:ascii="Sarabun" w:hAnsi="Sarabun" w:cs="Sarabun"/>
         </w:rPr>
       </w:pPr>
       <w:r>
@@ -2802,14 +2806,14 @@
     <w:p>
       <w:pPr>
         <w:rPr>
-          <w:rFonts w:ascii="Sarabun" w:hAnsi="Sarabun" w:cs="Sarabun" w:hint="cs"/>
-        </w:rPr>
-      </w:pPr>
-    </w:p>
-    <w:p>
-      <w:pPr>
-        <w:rPr>
-          <w:rFonts w:ascii="Sarabun" w:hAnsi="Sarabun" w:cs="Sarabun" w:hint="cs"/>
+          <w:rFonts w:ascii="Sarabun" w:hAnsi="Sarabun" w:cs="Sarabun"/>
+        </w:rPr>
+      </w:pPr>
+    </w:p>
+    <w:p>
+      <w:pPr>
+        <w:rPr>
+          <w:rFonts w:ascii="Sarabun" w:hAnsi="Sarabun" w:cs="Sarabun"/>
         </w:rPr>
       </w:pPr>
       <w:r>
@@ -2854,7 +2858,7 @@
           <w:numId w:val="20"/>
         </w:numPr>
         <w:rPr>
-          <w:rFonts w:ascii="Sarabun" w:hAnsi="Sarabun" w:cs="Sarabun" w:hint="cs"/>
+          <w:rFonts w:ascii="Sarabun" w:hAnsi="Sarabun" w:cs="Sarabun"/>
         </w:rPr>
       </w:pPr>
       <w:r>
@@ -2873,7 +2877,7 @@
     <w:p>
       <w:pPr>
         <w:rPr>
-          <w:rFonts w:ascii="Sarabun" w:hAnsi="Sarabun" w:cs="Sarabun" w:hint="cs"/>
+          <w:rFonts w:ascii="Sarabun" w:hAnsi="Sarabun" w:cs="Sarabun"/>
           <w:b/>
           <w:bCs/>
         </w:rPr>
@@ -2895,7 +2899,7 @@
           <w:numId w:val="20"/>
         </w:numPr>
         <w:rPr>
-          <w:rFonts w:ascii="Sarabun" w:hAnsi="Sarabun" w:cs="Sarabun" w:hint="cs"/>
+          <w:rFonts w:ascii="Sarabun" w:hAnsi="Sarabun" w:cs="Sarabun"/>
         </w:rPr>
       </w:pPr>
       <w:proofErr w:type="spellStart"/>
@@ -2933,7 +2937,7 @@
           <w:numId w:val="20"/>
         </w:numPr>
         <w:rPr>
-          <w:rFonts w:ascii="Sarabun" w:hAnsi="Sarabun" w:cs="Sarabun" w:hint="cs"/>
+          <w:rFonts w:ascii="Sarabun" w:hAnsi="Sarabun" w:cs="Sarabun"/>
         </w:rPr>
       </w:pPr>
       <w:proofErr w:type="spellStart"/>
@@ -2971,7 +2975,7 @@
           <w:numId w:val="20"/>
         </w:numPr>
         <w:rPr>
-          <w:rFonts w:ascii="Sarabun" w:hAnsi="Sarabun" w:cs="Sarabun" w:hint="cs"/>
+          <w:rFonts w:ascii="Sarabun" w:hAnsi="Sarabun" w:cs="Sarabun"/>
         </w:rPr>
       </w:pPr>
       <w:proofErr w:type="spellStart"/>
@@ -3015,7 +3019,7 @@
       <w:pPr>
         <w:pStyle w:val="Heading2"/>
         <w:rPr>
-          <w:rFonts w:ascii="Sarabun" w:hAnsi="Sarabun" w:cs="Sarabun" w:hint="cs"/>
+          <w:rFonts w:ascii="Sarabun" w:hAnsi="Sarabun" w:cs="Sarabun"/>
         </w:rPr>
       </w:pPr>
       <w:bookmarkStart w:id="5" w:name="_Toc174498336"/>
@@ -3033,14 +3037,14 @@
     <w:p>
       <w:pPr>
         <w:rPr>
-          <w:rFonts w:ascii="Sarabun" w:hAnsi="Sarabun" w:cs="Sarabun" w:hint="cs"/>
-        </w:rPr>
-      </w:pPr>
-    </w:p>
-    <w:p>
-      <w:pPr>
-        <w:rPr>
-          <w:rFonts w:ascii="Sarabun" w:hAnsi="Sarabun" w:cs="Sarabun" w:hint="cs"/>
+          <w:rFonts w:ascii="Sarabun" w:hAnsi="Sarabun" w:cs="Sarabun"/>
+        </w:rPr>
+      </w:pPr>
+    </w:p>
+    <w:p>
+      <w:pPr>
+        <w:rPr>
+          <w:rFonts w:ascii="Sarabun" w:hAnsi="Sarabun" w:cs="Sarabun"/>
           <w:bCs/>
         </w:rPr>
       </w:pPr>
@@ -3055,14 +3059,14 @@
     <w:p>
       <w:pPr>
         <w:rPr>
-          <w:rFonts w:ascii="Sarabun" w:hAnsi="Sarabun" w:cs="Sarabun" w:hint="cs"/>
-        </w:rPr>
-      </w:pPr>
-    </w:p>
-    <w:p>
-      <w:pPr>
-        <w:rPr>
-          <w:rFonts w:ascii="Sarabun" w:hAnsi="Sarabun" w:cs="Sarabun" w:hint="cs"/>
+          <w:rFonts w:ascii="Sarabun" w:hAnsi="Sarabun" w:cs="Sarabun"/>
+        </w:rPr>
+      </w:pPr>
+    </w:p>
+    <w:p>
+      <w:pPr>
+        <w:rPr>
+          <w:rFonts w:ascii="Sarabun" w:hAnsi="Sarabun" w:cs="Sarabun"/>
         </w:rPr>
       </w:pPr>
       <w:r>
@@ -3081,7 +3085,7 @@
           <w:numId w:val="17"/>
         </w:numPr>
         <w:rPr>
-          <w:rFonts w:ascii="Sarabun" w:hAnsi="Sarabun" w:cs="Sarabun" w:hint="cs"/>
+          <w:rFonts w:ascii="Sarabun" w:hAnsi="Sarabun" w:cs="Sarabun"/>
         </w:rPr>
       </w:pPr>
       <w:r>
@@ -3113,7 +3117,7 @@
           <w:numId w:val="17"/>
         </w:numPr>
         <w:rPr>
-          <w:rFonts w:ascii="Sarabun" w:hAnsi="Sarabun" w:cs="Sarabun" w:hint="cs"/>
+          <w:rFonts w:ascii="Sarabun" w:hAnsi="Sarabun" w:cs="Sarabun"/>
         </w:rPr>
       </w:pPr>
       <w:r>
@@ -3132,14 +3136,14 @@
     <w:p>
       <w:pPr>
         <w:rPr>
-          <w:rFonts w:ascii="Sarabun" w:hAnsi="Sarabun" w:cs="Sarabun" w:hint="cs"/>
-        </w:rPr>
-      </w:pPr>
-    </w:p>
-    <w:p>
-      <w:pPr>
-        <w:rPr>
-          <w:rFonts w:ascii="Sarabun" w:hAnsi="Sarabun" w:cs="Sarabun" w:hint="cs"/>
+          <w:rFonts w:ascii="Sarabun" w:hAnsi="Sarabun" w:cs="Sarabun"/>
+        </w:rPr>
+      </w:pPr>
+    </w:p>
+    <w:p>
+      <w:pPr>
+        <w:rPr>
+          <w:rFonts w:ascii="Sarabun" w:hAnsi="Sarabun" w:cs="Sarabun"/>
           <w:b/>
           <w:bCs/>
         </w:rPr>
@@ -3161,7 +3165,7 @@
           <w:numId w:val="16"/>
         </w:numPr>
         <w:rPr>
-          <w:rFonts w:ascii="Sarabun" w:hAnsi="Sarabun" w:cs="Sarabun" w:hint="cs"/>
+          <w:rFonts w:ascii="Sarabun" w:hAnsi="Sarabun" w:cs="Sarabun"/>
         </w:rPr>
       </w:pPr>
       <w:proofErr w:type="gramStart"/>
@@ -3182,7 +3186,7 @@
     <w:p>
       <w:pPr>
         <w:rPr>
-          <w:rFonts w:ascii="Sarabun" w:hAnsi="Sarabun" w:cs="Sarabun" w:hint="cs"/>
+          <w:rFonts w:ascii="Sarabun" w:hAnsi="Sarabun" w:cs="Sarabun"/>
         </w:rPr>
       </w:pPr>
     </w:p>
@@ -3190,7 +3194,7 @@
       <w:pPr>
         <w:pStyle w:val="Heading2"/>
         <w:rPr>
-          <w:rFonts w:ascii="Sarabun" w:hAnsi="Sarabun" w:cs="Sarabun" w:hint="cs"/>
+          <w:rFonts w:ascii="Sarabun" w:hAnsi="Sarabun" w:cs="Sarabun"/>
         </w:rPr>
       </w:pPr>
       <w:bookmarkStart w:id="6" w:name="_Toc174498337"/>
@@ -3205,14 +3209,14 @@
     <w:p>
       <w:pPr>
         <w:rPr>
-          <w:rFonts w:ascii="Sarabun" w:hAnsi="Sarabun" w:cs="Sarabun" w:hint="cs"/>
-        </w:rPr>
-      </w:pPr>
-    </w:p>
-    <w:p>
-      <w:pPr>
-        <w:rPr>
-          <w:rFonts w:ascii="Sarabun" w:hAnsi="Sarabun" w:cs="Sarabun" w:hint="cs"/>
+          <w:rFonts w:ascii="Sarabun" w:hAnsi="Sarabun" w:cs="Sarabun"/>
+        </w:rPr>
+      </w:pPr>
+    </w:p>
+    <w:p>
+      <w:pPr>
+        <w:rPr>
+          <w:rFonts w:ascii="Sarabun" w:hAnsi="Sarabun" w:cs="Sarabun"/>
           <w:bCs/>
         </w:rPr>
       </w:pPr>
@@ -3227,14 +3231,14 @@
     <w:p>
       <w:pPr>
         <w:rPr>
-          <w:rFonts w:ascii="Sarabun" w:hAnsi="Sarabun" w:cs="Sarabun" w:hint="cs"/>
-        </w:rPr>
-      </w:pPr>
-    </w:p>
-    <w:p>
-      <w:pPr>
-        <w:rPr>
-          <w:rFonts w:ascii="Sarabun" w:hAnsi="Sarabun" w:cs="Sarabun" w:hint="cs"/>
+          <w:rFonts w:ascii="Sarabun" w:hAnsi="Sarabun" w:cs="Sarabun"/>
+        </w:rPr>
+      </w:pPr>
+    </w:p>
+    <w:p>
+      <w:pPr>
+        <w:rPr>
+          <w:rFonts w:ascii="Sarabun" w:hAnsi="Sarabun" w:cs="Sarabun"/>
         </w:rPr>
       </w:pPr>
       <w:r>
@@ -3253,7 +3257,7 @@
           <w:numId w:val="16"/>
         </w:numPr>
         <w:rPr>
-          <w:rFonts w:ascii="Sarabun" w:hAnsi="Sarabun" w:cs="Sarabun" w:hint="cs"/>
+          <w:rFonts w:ascii="Sarabun" w:hAnsi="Sarabun" w:cs="Sarabun"/>
         </w:rPr>
       </w:pPr>
       <w:r>
@@ -3285,7 +3289,7 @@
           <w:numId w:val="16"/>
         </w:numPr>
         <w:rPr>
-          <w:rFonts w:ascii="Sarabun" w:hAnsi="Sarabun" w:cs="Sarabun" w:hint="cs"/>
+          <w:rFonts w:ascii="Sarabun" w:hAnsi="Sarabun" w:cs="Sarabun"/>
         </w:rPr>
       </w:pPr>
       <w:r>
@@ -3304,14 +3308,14 @@
     <w:p>
       <w:pPr>
         <w:rPr>
-          <w:rFonts w:ascii="Sarabun" w:hAnsi="Sarabun" w:cs="Sarabun" w:hint="cs"/>
-        </w:rPr>
-      </w:pPr>
-    </w:p>
-    <w:p>
-      <w:pPr>
-        <w:rPr>
-          <w:rFonts w:ascii="Sarabun" w:hAnsi="Sarabun" w:cs="Sarabun" w:hint="cs"/>
+          <w:rFonts w:ascii="Sarabun" w:hAnsi="Sarabun" w:cs="Sarabun"/>
+        </w:rPr>
+      </w:pPr>
+    </w:p>
+    <w:p>
+      <w:pPr>
+        <w:rPr>
+          <w:rFonts w:ascii="Sarabun" w:hAnsi="Sarabun" w:cs="Sarabun"/>
           <w:b/>
           <w:bCs/>
         </w:rPr>
@@ -3333,7 +3337,7 @@
           <w:numId w:val="18"/>
         </w:numPr>
         <w:rPr>
-          <w:rFonts w:ascii="Sarabun" w:hAnsi="Sarabun" w:cs="Sarabun" w:hint="cs"/>
+          <w:rFonts w:ascii="Sarabun" w:hAnsi="Sarabun" w:cs="Sarabun"/>
         </w:rPr>
       </w:pPr>
       <w:proofErr w:type="gramStart"/>
@@ -3354,7 +3358,7 @@
     <w:p>
       <w:pPr>
         <w:rPr>
-          <w:rFonts w:ascii="Sarabun" w:hAnsi="Sarabun" w:cs="Sarabun" w:hint="cs"/>
+          <w:rFonts w:ascii="Sarabun" w:hAnsi="Sarabun" w:cs="Sarabun"/>
         </w:rPr>
       </w:pPr>
     </w:p>
@@ -3376,7 +3380,7 @@
       <w:pPr>
         <w:pStyle w:val="Heading2"/>
         <w:rPr>
-          <w:rFonts w:ascii="Sarabun" w:hAnsi="Sarabun" w:cs="Sarabun" w:hint="cs"/>
+          <w:rFonts w:ascii="Sarabun" w:hAnsi="Sarabun" w:cs="Sarabun"/>
         </w:rPr>
       </w:pPr>
       <w:bookmarkStart w:id="7" w:name="_Toc174498338"/>
@@ -3394,14 +3398,14 @@
     <w:p>
       <w:pPr>
         <w:rPr>
-          <w:rFonts w:ascii="Sarabun" w:hAnsi="Sarabun" w:cs="Sarabun" w:hint="cs"/>
-        </w:rPr>
-      </w:pPr>
-    </w:p>
-    <w:p>
-      <w:pPr>
-        <w:rPr>
-          <w:rFonts w:ascii="Sarabun" w:hAnsi="Sarabun" w:cs="Sarabun" w:hint="cs"/>
+          <w:rFonts w:ascii="Sarabun" w:hAnsi="Sarabun" w:cs="Sarabun"/>
+        </w:rPr>
+      </w:pPr>
+    </w:p>
+    <w:p>
+      <w:pPr>
+        <w:rPr>
+          <w:rFonts w:ascii="Sarabun" w:hAnsi="Sarabun" w:cs="Sarabun"/>
         </w:rPr>
       </w:pPr>
       <w:r>
@@ -3414,7 +3418,7 @@
     <w:p>
       <w:pPr>
         <w:rPr>
-          <w:rFonts w:ascii="Sarabun" w:hAnsi="Sarabun" w:cs="Sarabun" w:hint="cs"/>
+          <w:rFonts w:ascii="Sarabun" w:hAnsi="Sarabun" w:cs="Sarabun"/>
         </w:rPr>
       </w:pPr>
       <w:r>
@@ -3433,7 +3437,7 @@
           <w:numId w:val="18"/>
         </w:numPr>
         <w:rPr>
-          <w:rFonts w:ascii="Sarabun" w:hAnsi="Sarabun" w:cs="Sarabun" w:hint="cs"/>
+          <w:rFonts w:ascii="Sarabun" w:hAnsi="Sarabun" w:cs="Sarabun"/>
         </w:rPr>
       </w:pPr>
       <w:r>
@@ -3451,7 +3455,7 @@
           <w:numId w:val="18"/>
         </w:numPr>
         <w:rPr>
-          <w:rFonts w:ascii="Sarabun" w:hAnsi="Sarabun" w:cs="Sarabun" w:hint="cs"/>
+          <w:rFonts w:ascii="Sarabun" w:hAnsi="Sarabun" w:cs="Sarabun"/>
         </w:rPr>
       </w:pPr>
       <w:r>
@@ -3469,7 +3473,7 @@
           <w:numId w:val="18"/>
         </w:numPr>
         <w:rPr>
-          <w:rFonts w:ascii="Sarabun" w:hAnsi="Sarabun" w:cs="Sarabun" w:hint="cs"/>
+          <w:rFonts w:ascii="Sarabun" w:hAnsi="Sarabun" w:cs="Sarabun"/>
         </w:rPr>
       </w:pPr>
       <w:r>
@@ -3505,7 +3509,7 @@
           <w:numId w:val="18"/>
         </w:numPr>
         <w:rPr>
-          <w:rFonts w:ascii="Sarabun" w:hAnsi="Sarabun" w:cs="Sarabun" w:hint="cs"/>
+          <w:rFonts w:ascii="Sarabun" w:hAnsi="Sarabun" w:cs="Sarabun"/>
         </w:rPr>
       </w:pPr>
       <w:r>
@@ -3524,7 +3528,7 @@
     <w:p>
       <w:pPr>
         <w:rPr>
-          <w:rFonts w:ascii="Sarabun" w:hAnsi="Sarabun" w:cs="Sarabun" w:hint="cs"/>
+          <w:rFonts w:ascii="Sarabun" w:hAnsi="Sarabun" w:cs="Sarabun"/>
           <w:b/>
           <w:bCs/>
         </w:rPr>
@@ -3546,7 +3550,7 @@
           <w:numId w:val="19"/>
         </w:numPr>
         <w:rPr>
-          <w:rFonts w:ascii="Sarabun" w:hAnsi="Sarabun" w:cs="Sarabun" w:hint="cs"/>
+          <w:rFonts w:ascii="Sarabun" w:hAnsi="Sarabun" w:cs="Sarabun"/>
         </w:rPr>
       </w:pPr>
       <w:proofErr w:type="spellStart"/>
@@ -3580,7 +3584,7 @@
           <w:numId w:val="19"/>
         </w:numPr>
         <w:rPr>
-          <w:rFonts w:ascii="Sarabun" w:hAnsi="Sarabun" w:cs="Sarabun" w:hint="cs"/>
+          <w:rFonts w:ascii="Sarabun" w:hAnsi="Sarabun" w:cs="Sarabun"/>
         </w:rPr>
       </w:pPr>
       <w:proofErr w:type="spellStart"/>
@@ -3614,7 +3618,7 @@
           <w:numId w:val="19"/>
         </w:numPr>
         <w:rPr>
-          <w:rFonts w:ascii="Sarabun" w:hAnsi="Sarabun" w:cs="Sarabun" w:hint="cs"/>
+          <w:rFonts w:ascii="Sarabun" w:hAnsi="Sarabun" w:cs="Sarabun"/>
         </w:rPr>
       </w:pPr>
       <w:proofErr w:type="spellStart"/>
@@ -3643,14 +3647,14 @@
     <w:p>
       <w:pPr>
         <w:rPr>
-          <w:rFonts w:ascii="Sarabun" w:hAnsi="Sarabun" w:cs="Sarabun" w:hint="cs"/>
-        </w:rPr>
-      </w:pPr>
-    </w:p>
-    <w:p>
-      <w:pPr>
-        <w:rPr>
-          <w:rFonts w:ascii="Sarabun" w:hAnsi="Sarabun" w:cs="Sarabun" w:hint="cs"/>
+          <w:rFonts w:ascii="Sarabun" w:hAnsi="Sarabun" w:cs="Sarabun"/>
+        </w:rPr>
+      </w:pPr>
+    </w:p>
+    <w:p>
+      <w:pPr>
+        <w:rPr>
+          <w:rFonts w:ascii="Sarabun" w:hAnsi="Sarabun" w:cs="Sarabun"/>
         </w:rPr>
       </w:pPr>
     </w:p>
@@ -3672,7 +3676,7 @@
       <w:pPr>
         <w:pStyle w:val="Heading2"/>
         <w:rPr>
-          <w:rFonts w:ascii="Sarabun" w:hAnsi="Sarabun" w:cs="Sarabun" w:hint="cs"/>
+          <w:rFonts w:ascii="Sarabun" w:hAnsi="Sarabun" w:cs="Sarabun"/>
         </w:rPr>
       </w:pPr>
       <w:bookmarkStart w:id="8" w:name="_Toc174498339"/>
@@ -3690,14 +3694,14 @@
     <w:p>
       <w:pPr>
         <w:rPr>
-          <w:rFonts w:ascii="Sarabun" w:hAnsi="Sarabun" w:cs="Sarabun" w:hint="cs"/>
-        </w:rPr>
-      </w:pPr>
-    </w:p>
-    <w:p>
-      <w:pPr>
-        <w:rPr>
-          <w:rFonts w:ascii="Sarabun" w:hAnsi="Sarabun" w:cs="Sarabun" w:hint="cs"/>
+          <w:rFonts w:ascii="Sarabun" w:hAnsi="Sarabun" w:cs="Sarabun"/>
+        </w:rPr>
+      </w:pPr>
+    </w:p>
+    <w:p>
+      <w:pPr>
+        <w:rPr>
+          <w:rFonts w:ascii="Sarabun" w:hAnsi="Sarabun" w:cs="Sarabun"/>
         </w:rPr>
       </w:pPr>
       <w:r>
@@ -3710,14 +3714,14 @@
     <w:p>
       <w:pPr>
         <w:rPr>
-          <w:rFonts w:ascii="Sarabun" w:hAnsi="Sarabun" w:cs="Sarabun" w:hint="cs"/>
-        </w:rPr>
-      </w:pPr>
-    </w:p>
-    <w:p>
-      <w:pPr>
-        <w:rPr>
-          <w:rFonts w:ascii="Sarabun" w:hAnsi="Sarabun" w:cs="Sarabun" w:hint="cs"/>
+          <w:rFonts w:ascii="Sarabun" w:hAnsi="Sarabun" w:cs="Sarabun"/>
+        </w:rPr>
+      </w:pPr>
+    </w:p>
+    <w:p>
+      <w:pPr>
+        <w:rPr>
+          <w:rFonts w:ascii="Sarabun" w:hAnsi="Sarabun" w:cs="Sarabun"/>
         </w:rPr>
       </w:pPr>
       <w:r>
@@ -3736,7 +3740,7 @@
           <w:numId w:val="21"/>
         </w:numPr>
         <w:rPr>
-          <w:rFonts w:ascii="Sarabun" w:hAnsi="Sarabun" w:cs="Sarabun" w:hint="cs"/>
+          <w:rFonts w:ascii="Sarabun" w:hAnsi="Sarabun" w:cs="Sarabun"/>
         </w:rPr>
       </w:pPr>
       <w:r>
@@ -3754,7 +3758,7 @@
           <w:numId w:val="21"/>
         </w:numPr>
         <w:rPr>
-          <w:rFonts w:ascii="Sarabun" w:hAnsi="Sarabun" w:cs="Sarabun" w:hint="cs"/>
+          <w:rFonts w:ascii="Sarabun" w:hAnsi="Sarabun" w:cs="Sarabun"/>
         </w:rPr>
       </w:pPr>
       <w:r>
@@ -3772,7 +3776,7 @@
           <w:numId w:val="21"/>
         </w:numPr>
         <w:rPr>
-          <w:rFonts w:ascii="Sarabun" w:hAnsi="Sarabun" w:cs="Sarabun" w:hint="cs"/>
+          <w:rFonts w:ascii="Sarabun" w:hAnsi="Sarabun" w:cs="Sarabun"/>
         </w:rPr>
       </w:pPr>
       <w:r>
@@ -3827,14 +3831,14 @@
     <w:p>
       <w:pPr>
         <w:rPr>
-          <w:rFonts w:ascii="Sarabun" w:hAnsi="Sarabun" w:cs="Sarabun" w:hint="cs"/>
-        </w:rPr>
-      </w:pPr>
-    </w:p>
-    <w:p>
-      <w:pPr>
-        <w:rPr>
-          <w:rFonts w:ascii="Sarabun" w:hAnsi="Sarabun" w:cs="Sarabun" w:hint="cs"/>
+          <w:rFonts w:ascii="Sarabun" w:hAnsi="Sarabun" w:cs="Sarabun"/>
+        </w:rPr>
+      </w:pPr>
+    </w:p>
+    <w:p>
+      <w:pPr>
+        <w:rPr>
+          <w:rFonts w:ascii="Sarabun" w:hAnsi="Sarabun" w:cs="Sarabun"/>
         </w:rPr>
       </w:pPr>
       <w:r>
@@ -3852,7 +3856,7 @@
           <w:numId w:val="22"/>
         </w:numPr>
         <w:rPr>
-          <w:rFonts w:ascii="Sarabun" w:hAnsi="Sarabun" w:cs="Sarabun" w:hint="cs"/>
+          <w:rFonts w:ascii="Sarabun" w:hAnsi="Sarabun" w:cs="Sarabun"/>
         </w:rPr>
       </w:pPr>
       <w:proofErr w:type="spellStart"/>
@@ -3906,7 +3910,7 @@
           <w:numId w:val="22"/>
         </w:numPr>
         <w:rPr>
-          <w:rFonts w:ascii="Sarabun" w:hAnsi="Sarabun" w:cs="Sarabun" w:hint="cs"/>
+          <w:rFonts w:ascii="Sarabun" w:hAnsi="Sarabun" w:cs="Sarabun"/>
         </w:rPr>
       </w:pPr>
       <w:proofErr w:type="spellStart"/>
@@ -3960,7 +3964,7 @@
           <w:numId w:val="22"/>
         </w:numPr>
         <w:rPr>
-          <w:rFonts w:ascii="Sarabun" w:hAnsi="Sarabun" w:cs="Sarabun" w:hint="cs"/>
+          <w:rFonts w:ascii="Sarabun" w:hAnsi="Sarabun" w:cs="Sarabun"/>
         </w:rPr>
       </w:pPr>
       <w:proofErr w:type="spellStart"/>
@@ -3989,13 +3993,27 @@
         <w:rPr>
           <w:rFonts w:ascii="Sarabun" w:hAnsi="Sarabun" w:cs="Sarabun" w:hint="cs"/>
         </w:rPr>
-        <w:t>question, mask_question, '&gt;0', ['C', 'D'])</w:t>
-      </w:r>
-    </w:p>
-    <w:p>
-      <w:pPr>
-        <w:rPr>
-          <w:rFonts w:ascii="Sarabun" w:hAnsi="Sarabun" w:cs="Sarabun" w:hint="cs"/>
+        <w:t xml:space="preserve">question, </w:t>
+      </w:r>
+      <w:proofErr w:type="spellStart"/>
+      <w:r>
+        <w:rPr>
+          <w:rFonts w:ascii="Sarabun" w:hAnsi="Sarabun" w:cs="Sarabun" w:hint="cs"/>
+        </w:rPr>
+        <w:t>mask_question</w:t>
+      </w:r>
+      <w:proofErr w:type="spellEnd"/>
+      <w:r>
+        <w:rPr>
+          <w:rFonts w:ascii="Sarabun" w:hAnsi="Sarabun" w:cs="Sarabun" w:hint="cs"/>
+        </w:rPr>
+        <w:t>, '&gt;0', ['C', 'D'])</w:t>
+      </w:r>
+    </w:p>
+    <w:p>
+      <w:pPr>
+        <w:rPr>
+          <w:rFonts w:ascii="Sarabun" w:hAnsi="Sarabun" w:cs="Sarabun"/>
         </w:rPr>
       </w:pPr>
     </w:p>
@@ -4021,7 +4039,7 @@
       <w:pPr>
         <w:pStyle w:val="Heading2"/>
         <w:rPr>
-          <w:rFonts w:ascii="Sarabun" w:hAnsi="Sarabun" w:cs="Sarabun" w:hint="cs"/>
+          <w:rFonts w:ascii="Sarabun" w:hAnsi="Sarabun" w:cs="Sarabun"/>
         </w:rPr>
       </w:pPr>
       <w:bookmarkStart w:id="9" w:name="_Toc174498340"/>
@@ -4039,14 +4057,14 @@
     <w:p>
       <w:pPr>
         <w:rPr>
-          <w:rFonts w:ascii="Sarabun" w:hAnsi="Sarabun" w:cs="Sarabun" w:hint="cs"/>
-        </w:rPr>
-      </w:pPr>
-    </w:p>
-    <w:p>
-      <w:pPr>
-        <w:rPr>
-          <w:rFonts w:ascii="Sarabun" w:hAnsi="Sarabun" w:cs="Sarabun" w:hint="cs"/>
+          <w:rFonts w:ascii="Sarabun" w:hAnsi="Sarabun" w:cs="Sarabun"/>
+        </w:rPr>
+      </w:pPr>
+    </w:p>
+    <w:p>
+      <w:pPr>
+        <w:rPr>
+          <w:rFonts w:ascii="Sarabun" w:hAnsi="Sarabun" w:cs="Sarabun"/>
         </w:rPr>
       </w:pPr>
       <w:r>
@@ -4071,14 +4089,14 @@
     <w:p>
       <w:pPr>
         <w:rPr>
-          <w:rFonts w:ascii="Sarabun" w:hAnsi="Sarabun" w:cs="Sarabun" w:hint="cs"/>
-        </w:rPr>
-      </w:pPr>
-    </w:p>
-    <w:p>
-      <w:pPr>
-        <w:rPr>
-          <w:rFonts w:ascii="Sarabun" w:hAnsi="Sarabun" w:cs="Sarabun" w:hint="cs"/>
+          <w:rFonts w:ascii="Sarabun" w:hAnsi="Sarabun" w:cs="Sarabun"/>
+        </w:rPr>
+      </w:pPr>
+    </w:p>
+    <w:p>
+      <w:pPr>
+        <w:rPr>
+          <w:rFonts w:ascii="Sarabun" w:hAnsi="Sarabun" w:cs="Sarabun"/>
         </w:rPr>
       </w:pPr>
       <w:r>
@@ -4097,7 +4115,7 @@
           <w:numId w:val="24"/>
         </w:numPr>
         <w:rPr>
-          <w:rFonts w:ascii="Sarabun" w:hAnsi="Sarabun" w:cs="Sarabun" w:hint="cs"/>
+          <w:rFonts w:ascii="Sarabun" w:hAnsi="Sarabun" w:cs="Sarabun"/>
         </w:rPr>
       </w:pPr>
       <w:r>
@@ -4115,7 +4133,7 @@
           <w:numId w:val="24"/>
         </w:numPr>
         <w:rPr>
-          <w:rFonts w:ascii="Sarabun" w:hAnsi="Sarabun" w:cs="Sarabun" w:hint="cs"/>
+          <w:rFonts w:ascii="Sarabun" w:hAnsi="Sarabun" w:cs="Sarabun"/>
         </w:rPr>
       </w:pPr>
       <w:r>
@@ -4133,7 +4151,7 @@
           <w:numId w:val="24"/>
         </w:numPr>
         <w:rPr>
-          <w:rFonts w:ascii="Sarabun" w:hAnsi="Sarabun" w:cs="Sarabun" w:hint="cs"/>
+          <w:rFonts w:ascii="Sarabun" w:hAnsi="Sarabun" w:cs="Sarabun"/>
         </w:rPr>
       </w:pPr>
       <w:r>
@@ -4151,7 +4169,7 @@
           <w:numId w:val="24"/>
         </w:numPr>
         <w:rPr>
-          <w:rFonts w:ascii="Sarabun" w:hAnsi="Sarabun" w:cs="Sarabun" w:hint="cs"/>
+          <w:rFonts w:ascii="Sarabun" w:hAnsi="Sarabun" w:cs="Sarabun"/>
         </w:rPr>
       </w:pPr>
       <w:r>
@@ -4169,7 +4187,7 @@
           <w:numId w:val="24"/>
         </w:numPr>
         <w:rPr>
-          <w:rFonts w:ascii="Sarabun" w:hAnsi="Sarabun" w:cs="Sarabun" w:hint="cs"/>
+          <w:rFonts w:ascii="Sarabun" w:hAnsi="Sarabun" w:cs="Sarabun"/>
         </w:rPr>
       </w:pPr>
       <w:r>
@@ -4209,7 +4227,7 @@
           <w:numId w:val="24"/>
         </w:numPr>
         <w:rPr>
-          <w:rFonts w:ascii="Sarabun" w:hAnsi="Sarabun" w:cs="Sarabun" w:hint="cs"/>
+          <w:rFonts w:ascii="Sarabun" w:hAnsi="Sarabun" w:cs="Sarabun"/>
         </w:rPr>
       </w:pPr>
       <w:r>
@@ -4227,7 +4245,7 @@
           <w:numId w:val="24"/>
         </w:numPr>
         <w:rPr>
-          <w:rFonts w:ascii="Sarabun" w:hAnsi="Sarabun" w:cs="Sarabun" w:hint="cs"/>
+          <w:rFonts w:ascii="Sarabun" w:hAnsi="Sarabun" w:cs="Sarabun"/>
         </w:rPr>
       </w:pPr>
       <w:r>
@@ -4240,14 +4258,14 @@
     <w:p>
       <w:pPr>
         <w:rPr>
-          <w:rFonts w:ascii="Sarabun" w:hAnsi="Sarabun" w:cs="Sarabun" w:hint="cs"/>
-        </w:rPr>
-      </w:pPr>
-    </w:p>
-    <w:p>
-      <w:pPr>
-        <w:rPr>
-          <w:rFonts w:ascii="Sarabun" w:hAnsi="Sarabun" w:cs="Sarabun" w:hint="cs"/>
+          <w:rFonts w:ascii="Sarabun" w:hAnsi="Sarabun" w:cs="Sarabun"/>
+        </w:rPr>
+      </w:pPr>
+    </w:p>
+    <w:p>
+      <w:pPr>
+        <w:rPr>
+          <w:rFonts w:ascii="Sarabun" w:hAnsi="Sarabun" w:cs="Sarabun"/>
         </w:rPr>
       </w:pPr>
       <w:r>
@@ -4265,7 +4283,7 @@
           <w:numId w:val="23"/>
         </w:numPr>
         <w:rPr>
-          <w:rFonts w:ascii="Sarabun" w:hAnsi="Sarabun" w:cs="Sarabun" w:hint="cs"/>
+          <w:rFonts w:ascii="Sarabun" w:hAnsi="Sarabun" w:cs="Sarabun"/>
         </w:rPr>
       </w:pPr>
       <w:proofErr w:type="spellStart"/>
@@ -4327,7 +4345,7 @@
           <w:numId w:val="23"/>
         </w:numPr>
         <w:rPr>
-          <w:rFonts w:ascii="Sarabun" w:hAnsi="Sarabun" w:cs="Sarabun" w:hint="cs"/>
+          <w:rFonts w:ascii="Sarabun" w:hAnsi="Sarabun" w:cs="Sarabun"/>
         </w:rPr>
       </w:pPr>
       <w:proofErr w:type="spellStart"/>
@@ -4403,7 +4421,7 @@
           <w:numId w:val="23"/>
         </w:numPr>
         <w:rPr>
-          <w:rFonts w:ascii="Sarabun" w:hAnsi="Sarabun" w:cs="Sarabun" w:hint="cs"/>
+          <w:rFonts w:ascii="Sarabun" w:hAnsi="Sarabun" w:cs="Sarabun"/>
         </w:rPr>
       </w:pPr>
       <w:proofErr w:type="spellStart"/>
@@ -4474,7 +4492,7 @@
     <w:p>
       <w:pPr>
         <w:rPr>
-          <w:rFonts w:ascii="Sarabun" w:hAnsi="Sarabun" w:cs="Sarabun" w:hint="cs"/>
+          <w:rFonts w:ascii="Sarabun" w:hAnsi="Sarabun" w:cs="Sarabun"/>
         </w:rPr>
       </w:pPr>
     </w:p>
@@ -4496,7 +4514,7 @@
       <w:pPr>
         <w:pStyle w:val="Heading2"/>
         <w:rPr>
-          <w:rFonts w:ascii="Sarabun" w:hAnsi="Sarabun" w:cs="Sarabun" w:hint="cs"/>
+          <w:rFonts w:ascii="Sarabun" w:hAnsi="Sarabun" w:cs="Sarabun"/>
         </w:rPr>
       </w:pPr>
       <w:bookmarkStart w:id="10" w:name="_Toc174498341"/>
@@ -4512,14 +4530,14 @@
     <w:p>
       <w:pPr>
         <w:rPr>
-          <w:rFonts w:ascii="Sarabun" w:hAnsi="Sarabun" w:cs="Sarabun" w:hint="cs"/>
-        </w:rPr>
-      </w:pPr>
-    </w:p>
-    <w:p>
-      <w:pPr>
-        <w:rPr>
-          <w:rFonts w:ascii="Sarabun" w:hAnsi="Sarabun" w:cs="Sarabun" w:hint="cs"/>
+          <w:rFonts w:ascii="Sarabun" w:hAnsi="Sarabun" w:cs="Sarabun"/>
+        </w:rPr>
+      </w:pPr>
+    </w:p>
+    <w:p>
+      <w:pPr>
+        <w:rPr>
+          <w:rFonts w:ascii="Sarabun" w:hAnsi="Sarabun" w:cs="Sarabun"/>
         </w:rPr>
       </w:pPr>
       <w:r>
@@ -4532,14 +4550,14 @@
     <w:p>
       <w:pPr>
         <w:rPr>
-          <w:rFonts w:ascii="Sarabun" w:hAnsi="Sarabun" w:cs="Sarabun" w:hint="cs"/>
-        </w:rPr>
-      </w:pPr>
-    </w:p>
-    <w:p>
-      <w:pPr>
-        <w:rPr>
-          <w:rFonts w:ascii="Sarabun" w:hAnsi="Sarabun" w:cs="Sarabun" w:hint="cs"/>
+          <w:rFonts w:ascii="Sarabun" w:hAnsi="Sarabun" w:cs="Sarabun"/>
+        </w:rPr>
+      </w:pPr>
+    </w:p>
+    <w:p>
+      <w:pPr>
+        <w:rPr>
+          <w:rFonts w:ascii="Sarabun" w:hAnsi="Sarabun" w:cs="Sarabun"/>
         </w:rPr>
       </w:pPr>
       <w:r>
@@ -4558,7 +4576,7 @@
           <w:numId w:val="25"/>
         </w:numPr>
         <w:rPr>
-          <w:rFonts w:ascii="Sarabun" w:hAnsi="Sarabun" w:cs="Sarabun" w:hint="cs"/>
+          <w:rFonts w:ascii="Sarabun" w:hAnsi="Sarabun" w:cs="Sarabun"/>
         </w:rPr>
       </w:pPr>
       <w:r>
@@ -4576,7 +4594,7 @@
           <w:numId w:val="25"/>
         </w:numPr>
         <w:rPr>
-          <w:rFonts w:ascii="Sarabun" w:hAnsi="Sarabun" w:cs="Sarabun" w:hint="cs"/>
+          <w:rFonts w:ascii="Sarabun" w:hAnsi="Sarabun" w:cs="Sarabun"/>
         </w:rPr>
       </w:pPr>
       <w:r>
@@ -4594,7 +4612,7 @@
           <w:numId w:val="25"/>
         </w:numPr>
         <w:rPr>
-          <w:rFonts w:ascii="Sarabun" w:hAnsi="Sarabun" w:cs="Sarabun" w:hint="cs"/>
+          <w:rFonts w:ascii="Sarabun" w:hAnsi="Sarabun" w:cs="Sarabun"/>
         </w:rPr>
       </w:pPr>
       <w:r>
@@ -4612,7 +4630,7 @@
           <w:numId w:val="24"/>
         </w:numPr>
         <w:rPr>
-          <w:rFonts w:ascii="Sarabun" w:hAnsi="Sarabun" w:cs="Sarabun" w:hint="cs"/>
+          <w:rFonts w:ascii="Sarabun" w:hAnsi="Sarabun" w:cs="Sarabun"/>
         </w:rPr>
       </w:pPr>
       <w:r>
@@ -4630,7 +4648,7 @@
           <w:numId w:val="24"/>
         </w:numPr>
         <w:rPr>
-          <w:rFonts w:ascii="Sarabun" w:hAnsi="Sarabun" w:cs="Sarabun" w:hint="cs"/>
+          <w:rFonts w:ascii="Sarabun" w:hAnsi="Sarabun" w:cs="Sarabun"/>
         </w:rPr>
       </w:pPr>
       <w:r>
@@ -4648,7 +4666,7 @@
           <w:numId w:val="24"/>
         </w:numPr>
         <w:rPr>
-          <w:rFonts w:ascii="Sarabun" w:hAnsi="Sarabun" w:cs="Sarabun" w:hint="cs"/>
+          <w:rFonts w:ascii="Sarabun" w:hAnsi="Sarabun" w:cs="Sarabun"/>
         </w:rPr>
       </w:pPr>
       <w:r>
@@ -4688,7 +4706,7 @@
           <w:numId w:val="25"/>
         </w:numPr>
         <w:rPr>
-          <w:rFonts w:ascii="Sarabun" w:hAnsi="Sarabun" w:cs="Sarabun" w:hint="cs"/>
+          <w:rFonts w:ascii="Sarabun" w:hAnsi="Sarabun" w:cs="Sarabun"/>
         </w:rPr>
       </w:pPr>
       <w:r>
@@ -4701,14 +4719,14 @@
     <w:p>
       <w:pPr>
         <w:rPr>
-          <w:rFonts w:ascii="Sarabun" w:hAnsi="Sarabun" w:cs="Sarabun" w:hint="cs"/>
-        </w:rPr>
-      </w:pPr>
-    </w:p>
-    <w:p>
-      <w:pPr>
-        <w:rPr>
-          <w:rFonts w:ascii="Sarabun" w:hAnsi="Sarabun" w:cs="Sarabun" w:hint="cs"/>
+          <w:rFonts w:ascii="Sarabun" w:hAnsi="Sarabun" w:cs="Sarabun"/>
+        </w:rPr>
+      </w:pPr>
+    </w:p>
+    <w:p>
+      <w:pPr>
+        <w:rPr>
+          <w:rFonts w:ascii="Sarabun" w:hAnsi="Sarabun" w:cs="Sarabun"/>
           <w:b/>
           <w:bCs/>
         </w:rPr>
@@ -4730,7 +4748,7 @@
           <w:numId w:val="25"/>
         </w:numPr>
         <w:rPr>
-          <w:rFonts w:ascii="Sarabun" w:hAnsi="Sarabun" w:cs="Sarabun" w:hint="cs"/>
+          <w:rFonts w:ascii="Sarabun" w:hAnsi="Sarabun" w:cs="Sarabun"/>
         </w:rPr>
       </w:pPr>
       <w:proofErr w:type="gramStart"/>
@@ -4784,7 +4802,7 @@
           <w:numId w:val="25"/>
         </w:numPr>
         <w:rPr>
-          <w:rFonts w:ascii="Sarabun" w:hAnsi="Sarabun" w:cs="Sarabun" w:hint="cs"/>
+          <w:rFonts w:ascii="Sarabun" w:hAnsi="Sarabun" w:cs="Sarabun"/>
         </w:rPr>
       </w:pPr>
       <w:proofErr w:type="gramStart"/>
@@ -4852,7 +4870,7 @@
           <w:numId w:val="25"/>
         </w:numPr>
         <w:rPr>
-          <w:rFonts w:ascii="Sarabun" w:hAnsi="Sarabun" w:cs="Sarabun" w:hint="cs"/>
+          <w:rFonts w:ascii="Sarabun" w:hAnsi="Sarabun" w:cs="Sarabun"/>
         </w:rPr>
       </w:pPr>
       <w:proofErr w:type="gramStart"/>
@@ -4920,7 +4938,7 @@
           <w:numId w:val="25"/>
         </w:numPr>
         <w:rPr>
-          <w:rFonts w:ascii="Sarabun" w:hAnsi="Sarabun" w:cs="Sarabun" w:hint="cs"/>
+          <w:rFonts w:ascii="Sarabun" w:hAnsi="Sarabun" w:cs="Sarabun"/>
         </w:rPr>
       </w:pPr>
       <w:proofErr w:type="gramStart"/>
@@ -4963,20 +4981,34 @@
         <w:rPr>
           <w:rFonts w:ascii="Sarabun" w:hAnsi="Sarabun" w:cs="Sarabun" w:hint="cs"/>
         </w:rPr>
-        <w:t>=(5, 15), exclude_cols=['C'])</w:t>
-      </w:r>
-    </w:p>
-    <w:p>
-      <w:pPr>
-        <w:rPr>
-          <w:rFonts w:ascii="Sarabun" w:hAnsi="Sarabun" w:cs="Sarabun" w:hint="cs"/>
-        </w:rPr>
-      </w:pPr>
-    </w:p>
-    <w:p>
-      <w:pPr>
-        <w:rPr>
-          <w:rFonts w:ascii="Sarabun" w:hAnsi="Sarabun" w:cs="Sarabun" w:hint="cs"/>
+        <w:t xml:space="preserve">=(5, 15), </w:t>
+      </w:r>
+      <w:proofErr w:type="spellStart"/>
+      <w:r>
+        <w:rPr>
+          <w:rFonts w:ascii="Sarabun" w:hAnsi="Sarabun" w:cs="Sarabun" w:hint="cs"/>
+        </w:rPr>
+        <w:t>exclude_cols</w:t>
+      </w:r>
+      <w:proofErr w:type="spellEnd"/>
+      <w:r>
+        <w:rPr>
+          <w:rFonts w:ascii="Sarabun" w:hAnsi="Sarabun" w:cs="Sarabun" w:hint="cs"/>
+        </w:rPr>
+        <w:t>=['C'])</w:t>
+      </w:r>
+    </w:p>
+    <w:p>
+      <w:pPr>
+        <w:rPr>
+          <w:rFonts w:ascii="Sarabun" w:hAnsi="Sarabun" w:cs="Sarabun"/>
+        </w:rPr>
+      </w:pPr>
+    </w:p>
+    <w:p>
+      <w:pPr>
+        <w:rPr>
+          <w:rFonts w:ascii="Sarabun" w:hAnsi="Sarabun" w:cs="Sarabun"/>
         </w:rPr>
       </w:pPr>
     </w:p>
@@ -4998,7 +5030,7 @@
       <w:pPr>
         <w:pStyle w:val="Heading2"/>
         <w:rPr>
-          <w:rFonts w:ascii="Sarabun" w:hAnsi="Sarabun" w:cs="Sarabun" w:hint="cs"/>
+          <w:rFonts w:ascii="Sarabun" w:hAnsi="Sarabun" w:cs="Sarabun"/>
         </w:rPr>
       </w:pPr>
       <w:bookmarkStart w:id="11" w:name="_Toc174498342"/>
@@ -5014,14 +5046,14 @@
     <w:p>
       <w:pPr>
         <w:rPr>
-          <w:rFonts w:ascii="Sarabun" w:hAnsi="Sarabun" w:cs="Sarabun" w:hint="cs"/>
-        </w:rPr>
-      </w:pPr>
-    </w:p>
-    <w:p>
-      <w:pPr>
-        <w:rPr>
-          <w:rFonts w:ascii="Sarabun" w:hAnsi="Sarabun" w:cs="Sarabun" w:hint="cs"/>
+          <w:rFonts w:ascii="Sarabun" w:hAnsi="Sarabun" w:cs="Sarabun"/>
+        </w:rPr>
+      </w:pPr>
+    </w:p>
+    <w:p>
+      <w:pPr>
+        <w:rPr>
+          <w:rFonts w:ascii="Sarabun" w:hAnsi="Sarabun" w:cs="Sarabun"/>
         </w:rPr>
       </w:pPr>
       <w:r>
@@ -5034,14 +5066,14 @@
     <w:p>
       <w:pPr>
         <w:rPr>
-          <w:rFonts w:ascii="Sarabun" w:hAnsi="Sarabun" w:cs="Sarabun" w:hint="cs"/>
-        </w:rPr>
-      </w:pPr>
-    </w:p>
-    <w:p>
-      <w:pPr>
-        <w:rPr>
-          <w:rFonts w:ascii="Sarabun" w:hAnsi="Sarabun" w:cs="Sarabun" w:hint="cs"/>
+          <w:rFonts w:ascii="Sarabun" w:hAnsi="Sarabun" w:cs="Sarabun"/>
+        </w:rPr>
+      </w:pPr>
+    </w:p>
+    <w:p>
+      <w:pPr>
+        <w:rPr>
+          <w:rFonts w:ascii="Sarabun" w:hAnsi="Sarabun" w:cs="Sarabun"/>
         </w:rPr>
       </w:pPr>
       <w:r>
@@ -5060,7 +5092,7 @@
           <w:numId w:val="26"/>
         </w:numPr>
         <w:rPr>
-          <w:rFonts w:ascii="Sarabun" w:hAnsi="Sarabun" w:cs="Sarabun" w:hint="cs"/>
+          <w:rFonts w:ascii="Sarabun" w:hAnsi="Sarabun" w:cs="Sarabun"/>
         </w:rPr>
       </w:pPr>
       <w:r>
@@ -5078,7 +5110,7 @@
           <w:numId w:val="26"/>
         </w:numPr>
         <w:rPr>
-          <w:rFonts w:ascii="Sarabun" w:hAnsi="Sarabun" w:cs="Sarabun" w:hint="cs"/>
+          <w:rFonts w:ascii="Sarabun" w:hAnsi="Sarabun" w:cs="Sarabun"/>
         </w:rPr>
       </w:pPr>
       <w:r>
@@ -5091,7 +5123,7 @@
     <w:p>
       <w:pPr>
         <w:rPr>
-          <w:rFonts w:ascii="Sarabun" w:hAnsi="Sarabun" w:cs="Sarabun" w:hint="cs"/>
+          <w:rFonts w:ascii="Sarabun" w:hAnsi="Sarabun" w:cs="Sarabun"/>
           <w:b/>
           <w:bCs/>
         </w:rPr>
@@ -5100,7 +5132,7 @@
     <w:p>
       <w:pPr>
         <w:rPr>
-          <w:rFonts w:ascii="Sarabun" w:hAnsi="Sarabun" w:cs="Sarabun" w:hint="cs"/>
+          <w:rFonts w:ascii="Sarabun" w:hAnsi="Sarabun" w:cs="Sarabun"/>
           <w:b/>
           <w:bCs/>
         </w:rPr>
@@ -5122,7 +5154,7 @@
           <w:numId w:val="27"/>
         </w:numPr>
         <w:rPr>
-          <w:rFonts w:ascii="Sarabun" w:hAnsi="Sarabun" w:cs="Sarabun" w:hint="cs"/>
+          <w:rFonts w:ascii="Sarabun" w:hAnsi="Sarabun" w:cs="Sarabun"/>
         </w:rPr>
       </w:pPr>
       <w:r>
@@ -5140,7 +5172,7 @@
           <w:numId w:val="27"/>
         </w:numPr>
         <w:rPr>
-          <w:rFonts w:ascii="Sarabun" w:hAnsi="Sarabun" w:cs="Sarabun" w:hint="cs"/>
+          <w:rFonts w:ascii="Sarabun" w:hAnsi="Sarabun" w:cs="Sarabun"/>
         </w:rPr>
       </w:pPr>
       <w:r>
@@ -5153,14 +5185,14 @@
     <w:p>
       <w:pPr>
         <w:rPr>
-          <w:rFonts w:ascii="Sarabun" w:hAnsi="Sarabun" w:cs="Sarabun" w:hint="cs"/>
-        </w:rPr>
-      </w:pPr>
-    </w:p>
-    <w:p>
-      <w:pPr>
-        <w:rPr>
-          <w:rFonts w:ascii="Sarabun" w:hAnsi="Sarabun" w:cs="Sarabun" w:hint="cs"/>
+          <w:rFonts w:ascii="Sarabun" w:hAnsi="Sarabun" w:cs="Sarabun"/>
+        </w:rPr>
+      </w:pPr>
+    </w:p>
+    <w:p>
+      <w:pPr>
+        <w:rPr>
+          <w:rFonts w:ascii="Sarabun" w:hAnsi="Sarabun" w:cs="Sarabun"/>
         </w:rPr>
       </w:pPr>
     </w:p>
@@ -5182,7 +5214,7 @@
       <w:pPr>
         <w:pStyle w:val="Heading2"/>
         <w:rPr>
-          <w:rFonts w:ascii="Sarabun" w:hAnsi="Sarabun" w:cs="Sarabun" w:hint="cs"/>
+          <w:rFonts w:ascii="Sarabun" w:hAnsi="Sarabun" w:cs="Sarabun"/>
         </w:rPr>
       </w:pPr>
       <w:bookmarkStart w:id="12" w:name="_Toc174498343"/>
@@ -5200,14 +5232,14 @@
     <w:p>
       <w:pPr>
         <w:rPr>
-          <w:rFonts w:ascii="Sarabun" w:hAnsi="Sarabun" w:cs="Sarabun" w:hint="cs"/>
-        </w:rPr>
-      </w:pPr>
-    </w:p>
-    <w:p>
-      <w:pPr>
-        <w:rPr>
-          <w:rFonts w:ascii="Sarabun" w:hAnsi="Sarabun" w:cs="Sarabun" w:hint="cs"/>
+          <w:rFonts w:ascii="Sarabun" w:hAnsi="Sarabun" w:cs="Sarabun"/>
+        </w:rPr>
+      </w:pPr>
+    </w:p>
+    <w:p>
+      <w:pPr>
+        <w:rPr>
+          <w:rFonts w:ascii="Sarabun" w:hAnsi="Sarabun" w:cs="Sarabun"/>
           <w:bCs/>
         </w:rPr>
       </w:pPr>
@@ -5222,14 +5254,14 @@
     <w:p>
       <w:pPr>
         <w:rPr>
-          <w:rFonts w:ascii="Sarabun" w:hAnsi="Sarabun" w:cs="Sarabun" w:hint="cs"/>
-        </w:rPr>
-      </w:pPr>
-    </w:p>
-    <w:p>
-      <w:pPr>
-        <w:rPr>
-          <w:rFonts w:ascii="Sarabun" w:hAnsi="Sarabun" w:cs="Sarabun" w:hint="cs"/>
+          <w:rFonts w:ascii="Sarabun" w:hAnsi="Sarabun" w:cs="Sarabun"/>
+        </w:rPr>
+      </w:pPr>
+    </w:p>
+    <w:p>
+      <w:pPr>
+        <w:rPr>
+          <w:rFonts w:ascii="Sarabun" w:hAnsi="Sarabun" w:cs="Sarabun"/>
         </w:rPr>
       </w:pPr>
       <w:r>
@@ -5248,7 +5280,7 @@
           <w:numId w:val="28"/>
         </w:numPr>
         <w:rPr>
-          <w:rFonts w:ascii="Sarabun" w:hAnsi="Sarabun" w:cs="Sarabun" w:hint="cs"/>
+          <w:rFonts w:ascii="Sarabun" w:hAnsi="Sarabun" w:cs="Sarabun"/>
         </w:rPr>
       </w:pPr>
       <w:r>
@@ -5266,7 +5298,7 @@
           <w:numId w:val="28"/>
         </w:numPr>
         <w:rPr>
-          <w:rFonts w:ascii="Sarabun" w:hAnsi="Sarabun" w:cs="Sarabun" w:hint="cs"/>
+          <w:rFonts w:ascii="Sarabun" w:hAnsi="Sarabun" w:cs="Sarabun"/>
         </w:rPr>
       </w:pPr>
       <w:proofErr w:type="gramStart"/>
@@ -5287,14 +5319,14 @@
     <w:p>
       <w:pPr>
         <w:rPr>
-          <w:rFonts w:ascii="Sarabun" w:hAnsi="Sarabun" w:cs="Sarabun" w:hint="cs"/>
-        </w:rPr>
-      </w:pPr>
-    </w:p>
-    <w:p>
-      <w:pPr>
-        <w:rPr>
-          <w:rFonts w:ascii="Sarabun" w:hAnsi="Sarabun" w:cs="Sarabun" w:hint="cs"/>
+          <w:rFonts w:ascii="Sarabun" w:hAnsi="Sarabun" w:cs="Sarabun"/>
+        </w:rPr>
+      </w:pPr>
+    </w:p>
+    <w:p>
+      <w:pPr>
+        <w:rPr>
+          <w:rFonts w:ascii="Sarabun" w:hAnsi="Sarabun" w:cs="Sarabun"/>
           <w:b/>
           <w:bCs/>
         </w:rPr>
@@ -5316,7 +5348,7 @@
           <w:numId w:val="29"/>
         </w:numPr>
         <w:rPr>
-          <w:rFonts w:ascii="Sarabun" w:hAnsi="Sarabun" w:cs="Sarabun" w:hint="cs"/>
+          <w:rFonts w:ascii="Sarabun" w:hAnsi="Sarabun" w:cs="Sarabun"/>
         </w:rPr>
       </w:pPr>
       <w:proofErr w:type="spellStart"/>
@@ -5367,14 +5399,14 @@
     <w:p>
       <w:pPr>
         <w:rPr>
-          <w:rFonts w:ascii="Sarabun" w:hAnsi="Sarabun" w:cs="Sarabun" w:hint="cs"/>
-        </w:rPr>
-      </w:pPr>
-    </w:p>
-    <w:p>
-      <w:pPr>
-        <w:rPr>
-          <w:rFonts w:ascii="Sarabun" w:hAnsi="Sarabun" w:cs="Sarabun" w:hint="cs"/>
+          <w:rFonts w:ascii="Sarabun" w:hAnsi="Sarabun" w:cs="Sarabun"/>
+        </w:rPr>
+      </w:pPr>
+    </w:p>
+    <w:p>
+      <w:pPr>
+        <w:rPr>
+          <w:rFonts w:ascii="Sarabun" w:hAnsi="Sarabun" w:cs="Sarabun"/>
         </w:rPr>
       </w:pPr>
     </w:p>

</xml_diff>